<commit_message>
Correcion de analisis de componente login xD
</commit_message>
<xml_diff>
--- a/Documentos/Documentacion-componente-login.docx
+++ b/Documentos/Documentacion-componente-login.docx
@@ -592,8 +592,21 @@
           <w:szCs w:val="87"/>
           <w:lang w:eastAsia="es-MX"/>
         </w:rPr>
-        <w:t>Documentación de componente login</w:t>
-      </w:r>
+        <w:t xml:space="preserve">Documentación de componente </w:t>
+      </w:r>
+      <w:proofErr w:type="spellStart"/>
+      <w:r>
+        <w:rPr>
+          <w:rFonts w:ascii="Arial" w:hAnsi="Arial" w:cs="Arial"/>
+          <w:bCs/>
+          <w:color w:val="0D0D0D" w:themeColor="text1" w:themeTint="F2"/>
+          <w:sz w:val="40"/>
+          <w:szCs w:val="87"/>
+          <w:lang w:eastAsia="es-MX"/>
+        </w:rPr>
+        <w:t>login</w:t>
+      </w:r>
+      <w:proofErr w:type="spellEnd"/>
     </w:p>
     <w:p>
       <w:pPr>
@@ -665,8 +678,6 @@
         </w:rPr>
         <w:t xml:space="preserve">Alejandro </w:t>
       </w:r>
-      <w:bookmarkStart w:id="1" w:name="_GoBack"/>
-      <w:bookmarkEnd w:id="1"/>
       <w:r>
         <w:rPr>
           <w:rFonts w:ascii="Arial" w:hAnsi="Arial" w:cs="Arial"/>
@@ -810,7 +821,25 @@
           <w:sz w:val="24"/>
           <w:szCs w:val="24"/>
         </w:rPr>
-        <w:t>Crear la interfaz de Login (inicio de sesión) para usuarios del sistema “Gestor Medico Web”, se nos ha designado la tarea de realizar la construcción y diseño de la pantalla de inicio de sesión que será usada para médicos y administrador de la web aplication gestor médico.</w:t>
+        <w:t xml:space="preserve">Crear la interfaz de Login (inicio de sesión) para usuarios del sistema “Gestor Medico Web”, se nos ha designado la tarea de realizar la construcción y diseño de la pantalla de inicio de sesión que será usada para médicos y administrador de la web </w:t>
+      </w:r>
+      <w:proofErr w:type="spellStart"/>
+      <w:r>
+        <w:rPr>
+          <w:rFonts w:ascii="Arial" w:hAnsi="Arial" w:cs="Arial"/>
+          <w:sz w:val="24"/>
+          <w:szCs w:val="24"/>
+        </w:rPr>
+        <w:t>aplication</w:t>
+      </w:r>
+      <w:proofErr w:type="spellEnd"/>
+      <w:r>
+        <w:rPr>
+          <w:rFonts w:ascii="Arial" w:hAnsi="Arial" w:cs="Arial"/>
+          <w:sz w:val="24"/>
+          <w:szCs w:val="24"/>
+        </w:rPr>
+        <w:t xml:space="preserve"> gestor médico.</w:t>
       </w:r>
     </w:p>
     <w:p>
@@ -849,7 +878,25 @@
           <w:sz w:val="24"/>
           <w:szCs w:val="24"/>
         </w:rPr>
-        <w:t xml:space="preserve">Se debe desarrollar una interface de inicio de sesión (login), para los diferentes tipos de usuario, que tendrán la posibilidad de manipular la aplicación web, entre los tipos de usuarios se encuentran </w:t>
+        <w:t>Se debe desarrollar una interface de inicio de sesión (</w:t>
+      </w:r>
+      <w:proofErr w:type="spellStart"/>
+      <w:r>
+        <w:rPr>
+          <w:rFonts w:ascii="Arial" w:hAnsi="Arial" w:cs="Arial"/>
+          <w:sz w:val="24"/>
+          <w:szCs w:val="24"/>
+        </w:rPr>
+        <w:t>login</w:t>
+      </w:r>
+      <w:proofErr w:type="spellEnd"/>
+      <w:r>
+        <w:rPr>
+          <w:rFonts w:ascii="Arial" w:hAnsi="Arial" w:cs="Arial"/>
+          <w:sz w:val="24"/>
+          <w:szCs w:val="24"/>
+        </w:rPr>
+        <w:t xml:space="preserve">), para los diferentes tipos de usuario, que tendrán la posibilidad de manipular la aplicación web, entre los tipos de usuarios se encuentran </w:t>
       </w:r>
     </w:p>
     <w:p>
@@ -1015,7 +1062,43 @@
           <w:sz w:val="24"/>
           <w:szCs w:val="24"/>
         </w:rPr>
-        <w:t>Como editor de código se uso lo que es Sublime text, que es un editor de texto plano</w:t>
+        <w:t xml:space="preserve">Como editor de código se </w:t>
+      </w:r>
+      <w:proofErr w:type="spellStart"/>
+      <w:r>
+        <w:rPr>
+          <w:rFonts w:ascii="Arial" w:hAnsi="Arial" w:cs="Arial"/>
+          <w:sz w:val="24"/>
+          <w:szCs w:val="24"/>
+        </w:rPr>
+        <w:t>uso</w:t>
+      </w:r>
+      <w:proofErr w:type="spellEnd"/>
+      <w:r>
+        <w:rPr>
+          <w:rFonts w:ascii="Arial" w:hAnsi="Arial" w:cs="Arial"/>
+          <w:sz w:val="24"/>
+          <w:szCs w:val="24"/>
+        </w:rPr>
+        <w:t xml:space="preserve"> lo que es Sublime </w:t>
+      </w:r>
+      <w:proofErr w:type="spellStart"/>
+      <w:r>
+        <w:rPr>
+          <w:rFonts w:ascii="Arial" w:hAnsi="Arial" w:cs="Arial"/>
+          <w:sz w:val="24"/>
+          <w:szCs w:val="24"/>
+        </w:rPr>
+        <w:t>text</w:t>
+      </w:r>
+      <w:proofErr w:type="spellEnd"/>
+      <w:r>
+        <w:rPr>
+          <w:rFonts w:ascii="Arial" w:hAnsi="Arial" w:cs="Arial"/>
+          <w:sz w:val="24"/>
+          <w:szCs w:val="24"/>
+        </w:rPr>
+        <w:t>, que es un editor de texto plano</w:t>
       </w:r>
       <w:r>
         <w:rPr>
@@ -1079,7 +1162,25 @@
           <w:sz w:val="24"/>
           <w:szCs w:val="24"/>
         </w:rPr>
-        <w:t xml:space="preserve">Para lo que es la estructura de la aplicación web se usó el lenguaje de marcado HTML, este lenguaje nos ayudara para realizar la estructura de los eleméntenos que se van a utilizar para desarrollar el componente de esta interface de login, entre los elementos que se pueden hacer con </w:t>
+        <w:t xml:space="preserve">Para lo que es la estructura de la aplicación web se usó el lenguaje de marcado HTML, este lenguaje nos ayudara para realizar la estructura de los eleméntenos que se van a utilizar para desarrollar el componente de esta interface de </w:t>
+      </w:r>
+      <w:proofErr w:type="spellStart"/>
+      <w:r>
+        <w:rPr>
+          <w:rFonts w:ascii="Arial" w:hAnsi="Arial" w:cs="Arial"/>
+          <w:sz w:val="24"/>
+          <w:szCs w:val="24"/>
+        </w:rPr>
+        <w:t>login</w:t>
+      </w:r>
+      <w:proofErr w:type="spellEnd"/>
+      <w:r>
+        <w:rPr>
+          <w:rFonts w:ascii="Arial" w:hAnsi="Arial" w:cs="Arial"/>
+          <w:sz w:val="24"/>
+          <w:szCs w:val="24"/>
+        </w:rPr>
+        <w:t xml:space="preserve">, entre los elementos que se pueden hacer con </w:t>
       </w:r>
       <w:r>
         <w:rPr>
@@ -1228,7 +1329,25 @@
           <w:sz w:val="24"/>
           <w:szCs w:val="24"/>
         </w:rPr>
-        <w:t>Para lo que es el diseño tanto colores de los iconos,  botones, cajas de texto, etiquetas y algunos formatos de la fuente o tipografías se uso lo que es el lenguaje CSS.</w:t>
+        <w:t xml:space="preserve">Para lo que es el diseño tanto colores de los iconos,  botones, cajas de texto, etiquetas y algunos formatos de la fuente o tipografías se </w:t>
+      </w:r>
+      <w:proofErr w:type="spellStart"/>
+      <w:r>
+        <w:rPr>
+          <w:rFonts w:ascii="Arial" w:hAnsi="Arial" w:cs="Arial"/>
+          <w:sz w:val="24"/>
+          <w:szCs w:val="24"/>
+        </w:rPr>
+        <w:t>uso</w:t>
+      </w:r>
+      <w:proofErr w:type="spellEnd"/>
+      <w:r>
+        <w:rPr>
+          <w:rFonts w:ascii="Arial" w:hAnsi="Arial" w:cs="Arial"/>
+          <w:sz w:val="24"/>
+          <w:szCs w:val="24"/>
+        </w:rPr>
+        <w:t xml:space="preserve"> lo que es el lenguaje CSS.</w:t>
       </w:r>
     </w:p>
     <w:p>
@@ -1363,7 +1482,61 @@
           <w:sz w:val="24"/>
           <w:szCs w:val="24"/>
         </w:rPr>
-        <w:t>Para visualizar los cambios y ver la vista de nuestra pagina web usaremos el navegador Mozilla Firefox, ya que es uno de los navegadores mas completos y seguros, además que la aplicación web esta orientada para este navegador.</w:t>
+        <w:t xml:space="preserve">Para visualizar los cambios y ver la vista de nuestra </w:t>
+      </w:r>
+      <w:proofErr w:type="spellStart"/>
+      <w:r>
+        <w:rPr>
+          <w:rFonts w:ascii="Arial" w:hAnsi="Arial" w:cs="Arial"/>
+          <w:sz w:val="24"/>
+          <w:szCs w:val="24"/>
+        </w:rPr>
+        <w:t>pagina</w:t>
+      </w:r>
+      <w:proofErr w:type="spellEnd"/>
+      <w:r>
+        <w:rPr>
+          <w:rFonts w:ascii="Arial" w:hAnsi="Arial" w:cs="Arial"/>
+          <w:sz w:val="24"/>
+          <w:szCs w:val="24"/>
+        </w:rPr>
+        <w:t xml:space="preserve"> web usaremos el navegador Mozilla Firefox, ya que es uno de los navegadores </w:t>
+      </w:r>
+      <w:proofErr w:type="spellStart"/>
+      <w:r>
+        <w:rPr>
+          <w:rFonts w:ascii="Arial" w:hAnsi="Arial" w:cs="Arial"/>
+          <w:sz w:val="24"/>
+          <w:szCs w:val="24"/>
+        </w:rPr>
+        <w:t>mas</w:t>
+      </w:r>
+      <w:proofErr w:type="spellEnd"/>
+      <w:r>
+        <w:rPr>
+          <w:rFonts w:ascii="Arial" w:hAnsi="Arial" w:cs="Arial"/>
+          <w:sz w:val="24"/>
+          <w:szCs w:val="24"/>
+        </w:rPr>
+        <w:t xml:space="preserve"> completos y seguros, además que la aplicación web </w:t>
+      </w:r>
+      <w:proofErr w:type="spellStart"/>
+      <w:r>
+        <w:rPr>
+          <w:rFonts w:ascii="Arial" w:hAnsi="Arial" w:cs="Arial"/>
+          <w:sz w:val="24"/>
+          <w:szCs w:val="24"/>
+        </w:rPr>
+        <w:t>esta</w:t>
+      </w:r>
+      <w:proofErr w:type="spellEnd"/>
+      <w:r>
+        <w:rPr>
+          <w:rFonts w:ascii="Arial" w:hAnsi="Arial" w:cs="Arial"/>
+          <w:sz w:val="24"/>
+          <w:szCs w:val="24"/>
+        </w:rPr>
+        <w:t xml:space="preserve"> orientada para este navegador.</w:t>
       </w:r>
     </w:p>
     <w:p>
@@ -1523,7 +1696,25 @@
           <w:sz w:val="24"/>
           <w:szCs w:val="24"/>
         </w:rPr>
-        <w:t>En este aspecto de la documentación se nos asignaron los siguientes requerimientos propuestos por los anlistas.</w:t>
+        <w:t xml:space="preserve">En este aspecto de la documentación se nos asignaron los siguientes requerimientos propuestos por los </w:t>
+      </w:r>
+      <w:proofErr w:type="spellStart"/>
+      <w:r>
+        <w:rPr>
+          <w:rFonts w:ascii="Arial" w:hAnsi="Arial" w:cs="Arial"/>
+          <w:sz w:val="24"/>
+          <w:szCs w:val="24"/>
+        </w:rPr>
+        <w:t>anlistas</w:t>
+      </w:r>
+      <w:proofErr w:type="spellEnd"/>
+      <w:r>
+        <w:rPr>
+          <w:rFonts w:ascii="Arial" w:hAnsi="Arial" w:cs="Arial"/>
+          <w:sz w:val="24"/>
+          <w:szCs w:val="24"/>
+        </w:rPr>
+        <w:t>.</w:t>
       </w:r>
     </w:p>
     <w:p>
@@ -1567,7 +1758,97 @@
           <w:sz w:val="24"/>
           <w:szCs w:val="24"/>
         </w:rPr>
-        <w:t>Se requiere que se realice un lógin de usuario, una interfaz sobre una java web aplication, sera html y estara conectada a la base de datos.</w:t>
+        <w:t xml:space="preserve">Se requiere que se realice un </w:t>
+      </w:r>
+      <w:proofErr w:type="spellStart"/>
+      <w:r>
+        <w:rPr>
+          <w:rFonts w:ascii="Arial" w:hAnsi="Arial" w:cs="Arial"/>
+          <w:sz w:val="24"/>
+          <w:szCs w:val="24"/>
+        </w:rPr>
+        <w:t>lógin</w:t>
+      </w:r>
+      <w:proofErr w:type="spellEnd"/>
+      <w:r>
+        <w:rPr>
+          <w:rFonts w:ascii="Arial" w:hAnsi="Arial" w:cs="Arial"/>
+          <w:sz w:val="24"/>
+          <w:szCs w:val="24"/>
+        </w:rPr>
+        <w:t xml:space="preserve"> de usuario, una interfaz sobre una java web </w:t>
+      </w:r>
+      <w:proofErr w:type="spellStart"/>
+      <w:r>
+        <w:rPr>
+          <w:rFonts w:ascii="Arial" w:hAnsi="Arial" w:cs="Arial"/>
+          <w:sz w:val="24"/>
+          <w:szCs w:val="24"/>
+        </w:rPr>
+        <w:t>aplication</w:t>
+      </w:r>
+      <w:proofErr w:type="spellEnd"/>
+      <w:r>
+        <w:rPr>
+          <w:rFonts w:ascii="Arial" w:hAnsi="Arial" w:cs="Arial"/>
+          <w:sz w:val="24"/>
+          <w:szCs w:val="24"/>
+        </w:rPr>
+        <w:t xml:space="preserve">, </w:t>
+      </w:r>
+      <w:proofErr w:type="spellStart"/>
+      <w:r>
+        <w:rPr>
+          <w:rFonts w:ascii="Arial" w:hAnsi="Arial" w:cs="Arial"/>
+          <w:sz w:val="24"/>
+          <w:szCs w:val="24"/>
+        </w:rPr>
+        <w:t>sera</w:t>
+      </w:r>
+      <w:proofErr w:type="spellEnd"/>
+      <w:r>
+        <w:rPr>
+          <w:rFonts w:ascii="Arial" w:hAnsi="Arial" w:cs="Arial"/>
+          <w:sz w:val="24"/>
+          <w:szCs w:val="24"/>
+        </w:rPr>
+        <w:t xml:space="preserve"> </w:t>
+      </w:r>
+      <w:proofErr w:type="spellStart"/>
+      <w:r>
+        <w:rPr>
+          <w:rFonts w:ascii="Arial" w:hAnsi="Arial" w:cs="Arial"/>
+          <w:sz w:val="24"/>
+          <w:szCs w:val="24"/>
+        </w:rPr>
+        <w:t>html</w:t>
+      </w:r>
+      <w:proofErr w:type="spellEnd"/>
+      <w:r>
+        <w:rPr>
+          <w:rFonts w:ascii="Arial" w:hAnsi="Arial" w:cs="Arial"/>
+          <w:sz w:val="24"/>
+          <w:szCs w:val="24"/>
+        </w:rPr>
+        <w:t xml:space="preserve"> y </w:t>
+      </w:r>
+      <w:proofErr w:type="spellStart"/>
+      <w:r>
+        <w:rPr>
+          <w:rFonts w:ascii="Arial" w:hAnsi="Arial" w:cs="Arial"/>
+          <w:sz w:val="24"/>
+          <w:szCs w:val="24"/>
+        </w:rPr>
+        <w:t>estara</w:t>
+      </w:r>
+      <w:proofErr w:type="spellEnd"/>
+      <w:r>
+        <w:rPr>
+          <w:rFonts w:ascii="Arial" w:hAnsi="Arial" w:cs="Arial"/>
+          <w:sz w:val="24"/>
+          <w:szCs w:val="24"/>
+        </w:rPr>
+        <w:t xml:space="preserve"> conectada a la base de datos.</w:t>
       </w:r>
     </w:p>
     <w:p>
@@ -1611,7 +1892,43 @@
           <w:sz w:val="24"/>
           <w:szCs w:val="24"/>
         </w:rPr>
-        <w:t>Se requiere que la contraseña vaya encriptada por medio de un metodo de encriptacion como sha256.</w:t>
+        <w:t xml:space="preserve">Se requiere que la contraseña vaya encriptada por medio de un </w:t>
+      </w:r>
+      <w:proofErr w:type="spellStart"/>
+      <w:r>
+        <w:rPr>
+          <w:rFonts w:ascii="Arial" w:hAnsi="Arial" w:cs="Arial"/>
+          <w:sz w:val="24"/>
+          <w:szCs w:val="24"/>
+        </w:rPr>
+        <w:t>metodo</w:t>
+      </w:r>
+      <w:proofErr w:type="spellEnd"/>
+      <w:r>
+        <w:rPr>
+          <w:rFonts w:ascii="Arial" w:hAnsi="Arial" w:cs="Arial"/>
+          <w:sz w:val="24"/>
+          <w:szCs w:val="24"/>
+        </w:rPr>
+        <w:t xml:space="preserve"> de </w:t>
+      </w:r>
+      <w:proofErr w:type="spellStart"/>
+      <w:r>
+        <w:rPr>
+          <w:rFonts w:ascii="Arial" w:hAnsi="Arial" w:cs="Arial"/>
+          <w:sz w:val="24"/>
+          <w:szCs w:val="24"/>
+        </w:rPr>
+        <w:t>encriptacion</w:t>
+      </w:r>
+      <w:proofErr w:type="spellEnd"/>
+      <w:r>
+        <w:rPr>
+          <w:rFonts w:ascii="Arial" w:hAnsi="Arial" w:cs="Arial"/>
+          <w:sz w:val="24"/>
+          <w:szCs w:val="24"/>
+        </w:rPr>
+        <w:t xml:space="preserve"> como sha256.</w:t>
       </w:r>
     </w:p>
     <w:p>
@@ -1633,7 +1950,43 @@
           <w:sz w:val="24"/>
           <w:szCs w:val="24"/>
         </w:rPr>
-        <w:t>Se requiere que despues de la petición genere una cookie de sesión para validad al usuario que esta manejando el sistema y así poder generar un control de log.</w:t>
+        <w:t xml:space="preserve">Se requiere que </w:t>
+      </w:r>
+      <w:proofErr w:type="spellStart"/>
+      <w:r>
+        <w:rPr>
+          <w:rFonts w:ascii="Arial" w:hAnsi="Arial" w:cs="Arial"/>
+          <w:sz w:val="24"/>
+          <w:szCs w:val="24"/>
+        </w:rPr>
+        <w:t>despues</w:t>
+      </w:r>
+      <w:proofErr w:type="spellEnd"/>
+      <w:r>
+        <w:rPr>
+          <w:rFonts w:ascii="Arial" w:hAnsi="Arial" w:cs="Arial"/>
+          <w:sz w:val="24"/>
+          <w:szCs w:val="24"/>
+        </w:rPr>
+        <w:t xml:space="preserve"> de la petición genere una cookie de sesión para validad al usuario que </w:t>
+      </w:r>
+      <w:proofErr w:type="spellStart"/>
+      <w:r>
+        <w:rPr>
+          <w:rFonts w:ascii="Arial" w:hAnsi="Arial" w:cs="Arial"/>
+          <w:sz w:val="24"/>
+          <w:szCs w:val="24"/>
+        </w:rPr>
+        <w:t>esta</w:t>
+      </w:r>
+      <w:proofErr w:type="spellEnd"/>
+      <w:r>
+        <w:rPr>
+          <w:rFonts w:ascii="Arial" w:hAnsi="Arial" w:cs="Arial"/>
+          <w:sz w:val="24"/>
+          <w:szCs w:val="24"/>
+        </w:rPr>
+        <w:t xml:space="preserve"> manejando el sistema y así poder generar un control de log.</w:t>
       </w:r>
     </w:p>
     <w:p>
@@ -1748,6 +2101,178 @@
           <w:sz w:val="24"/>
           <w:szCs w:val="24"/>
         </w:rPr>
+        <w:t>Casos de uso</w:t>
+      </w:r>
+    </w:p>
+    <w:p>
+      <w:pPr>
+        <w:pStyle w:val="Prrafodelista"/>
+        <w:jc w:val="both"/>
+        <w:rPr>
+          <w:rFonts w:ascii="Arial" w:hAnsi="Arial" w:cs="Arial"/>
+          <w:sz w:val="24"/>
+          <w:szCs w:val="16"/>
+        </w:rPr>
+      </w:pPr>
+      <w:r>
+        <w:rPr>
+          <w:rFonts w:ascii="Arial" w:hAnsi="Arial" w:cs="Arial"/>
+          <w:sz w:val="24"/>
+          <w:szCs w:val="16"/>
+        </w:rPr>
+        <w:t>Caso 1</w:t>
+      </w:r>
+    </w:p>
+    <w:p>
+      <w:pPr>
+        <w:pStyle w:val="Prrafodelista"/>
+        <w:ind w:left="1416"/>
+        <w:jc w:val="both"/>
+        <w:rPr>
+          <w:rFonts w:ascii="Arial" w:hAnsi="Arial" w:cs="Arial"/>
+          <w:sz w:val="24"/>
+          <w:szCs w:val="16"/>
+        </w:rPr>
+      </w:pPr>
+      <w:r>
+        <w:rPr>
+          <w:rFonts w:ascii="Arial" w:hAnsi="Arial" w:cs="Arial"/>
+          <w:sz w:val="24"/>
+          <w:szCs w:val="16"/>
+        </w:rPr>
+        <w:t>Cuando el usuario inserte mal su correo se le mandara un mensaje de error que compruebe que sea un corre</w:t>
+      </w:r>
+      <w:r>
+        <w:rPr>
+          <w:rFonts w:ascii="Arial" w:hAnsi="Arial" w:cs="Arial"/>
+          <w:sz w:val="24"/>
+          <w:szCs w:val="16"/>
+        </w:rPr>
+        <w:t>o</w:t>
+      </w:r>
+      <w:r>
+        <w:rPr>
+          <w:rFonts w:ascii="Arial" w:hAnsi="Arial" w:cs="Arial"/>
+          <w:sz w:val="24"/>
+          <w:szCs w:val="16"/>
+        </w:rPr>
+        <w:t xml:space="preserve"> registrado por el admin.</w:t>
+      </w:r>
+    </w:p>
+    <w:p>
+      <w:pPr>
+        <w:ind w:firstLine="708"/>
+        <w:jc w:val="both"/>
+        <w:rPr>
+          <w:rFonts w:ascii="Arial" w:hAnsi="Arial" w:cs="Arial"/>
+          <w:sz w:val="24"/>
+          <w:szCs w:val="16"/>
+        </w:rPr>
+      </w:pPr>
+      <w:r>
+        <w:rPr>
+          <w:rFonts w:ascii="Arial" w:hAnsi="Arial" w:cs="Arial"/>
+          <w:sz w:val="24"/>
+          <w:szCs w:val="16"/>
+        </w:rPr>
+        <w:t>Caso 2</w:t>
+      </w:r>
+    </w:p>
+    <w:p>
+      <w:pPr>
+        <w:pStyle w:val="Prrafodelista"/>
+        <w:ind w:left="1416"/>
+        <w:jc w:val="both"/>
+        <w:rPr>
+          <w:rFonts w:ascii="Arial" w:hAnsi="Arial" w:cs="Arial"/>
+          <w:sz w:val="24"/>
+          <w:szCs w:val="16"/>
+        </w:rPr>
+      </w:pPr>
+      <w:r>
+        <w:rPr>
+          <w:rFonts w:ascii="Arial" w:hAnsi="Arial" w:cs="Arial"/>
+          <w:sz w:val="24"/>
+          <w:szCs w:val="16"/>
+        </w:rPr>
+        <w:t>Cuando el usuario inserte mal su contraseña se le mandara un mensaje de error que compruebe que sea una contraseña correcta que corresponda al correo registrado por el admin.</w:t>
+      </w:r>
+    </w:p>
+    <w:p>
+      <w:pPr>
+        <w:ind w:firstLine="708"/>
+        <w:jc w:val="both"/>
+        <w:rPr>
+          <w:rFonts w:ascii="Arial" w:hAnsi="Arial" w:cs="Arial"/>
+          <w:sz w:val="24"/>
+          <w:szCs w:val="16"/>
+        </w:rPr>
+      </w:pPr>
+      <w:r>
+        <w:rPr>
+          <w:rFonts w:ascii="Arial" w:hAnsi="Arial" w:cs="Arial"/>
+          <w:sz w:val="24"/>
+          <w:szCs w:val="16"/>
+        </w:rPr>
+        <w:t>Caso 3</w:t>
+      </w:r>
+    </w:p>
+    <w:p>
+      <w:pPr>
+        <w:pStyle w:val="Prrafodelista"/>
+        <w:ind w:left="1416"/>
+        <w:jc w:val="both"/>
+        <w:rPr>
+          <w:rFonts w:ascii="Arial" w:hAnsi="Arial" w:cs="Arial"/>
+          <w:sz w:val="24"/>
+          <w:szCs w:val="16"/>
+        </w:rPr>
+      </w:pPr>
+      <w:r>
+        <w:rPr>
+          <w:rFonts w:ascii="Arial" w:hAnsi="Arial" w:cs="Arial"/>
+          <w:sz w:val="24"/>
+          <w:szCs w:val="16"/>
+        </w:rPr>
+        <w:t xml:space="preserve">En caso de que el usuario inserte de manera correcta su correo y su contraseña, se le abrirá una ventana, dependiendo que tipo de usuario si es admin o </w:t>
+      </w:r>
+      <w:r>
+        <w:rPr>
+          <w:rFonts w:ascii="Arial" w:hAnsi="Arial" w:cs="Arial"/>
+          <w:sz w:val="24"/>
+          <w:szCs w:val="16"/>
+        </w:rPr>
+        <w:t>médico</w:t>
+      </w:r>
+      <w:r>
+        <w:rPr>
+          <w:rFonts w:ascii="Arial" w:hAnsi="Arial" w:cs="Arial"/>
+          <w:sz w:val="24"/>
+          <w:szCs w:val="16"/>
+        </w:rPr>
+        <w:t>.</w:t>
+      </w:r>
+      <w:bookmarkStart w:id="1" w:name="_GoBack"/>
+      <w:bookmarkEnd w:id="1"/>
+    </w:p>
+    <w:p>
+      <w:pPr>
+        <w:rPr>
+          <w:rFonts w:ascii="Arial" w:hAnsi="Arial" w:cs="Arial"/>
+          <w:b/>
+          <w:bCs/>
+          <w:sz w:val="24"/>
+          <w:szCs w:val="24"/>
+        </w:rPr>
+      </w:pPr>
+      <w:r>
+        <w:rPr>
+          <w:rFonts w:ascii="Arial" w:hAnsi="Arial" w:cs="Arial"/>
+          <w:b/>
+          <w:bCs/>
+          <w:sz w:val="24"/>
+          <w:szCs w:val="24"/>
+        </w:rPr>
         <w:t>Conexión</w:t>
       </w:r>
     </w:p>
@@ -1769,7 +2294,73 @@
           <w:szCs w:val="24"/>
           <w:lang w:val="es-ES"/>
         </w:rPr>
-        <w:t>Creemos SesionServlet para procesar los parámetros de solicitud HTTP y redirigir a la página JSP adecuada en función del estado de inicio de sesión de los médicos. Si el inicio de sesión se validó correctamente con la base de datos, redirija a la página Historial.jsp; de lo contrario, redirija a la página login.jsp.</w:t>
+        <w:t xml:space="preserve">Creemos </w:t>
+      </w:r>
+      <w:proofErr w:type="spellStart"/>
+      <w:r>
+        <w:rPr>
+          <w:rStyle w:val="tlid-translation"/>
+          <w:rFonts w:ascii="Arial" w:hAnsi="Arial" w:cs="Arial"/>
+          <w:sz w:val="24"/>
+          <w:szCs w:val="24"/>
+          <w:lang w:val="es-ES"/>
+        </w:rPr>
+        <w:t>SesionServlet</w:t>
+      </w:r>
+      <w:proofErr w:type="spellEnd"/>
+      <w:r>
+        <w:rPr>
+          <w:rStyle w:val="tlid-translation"/>
+          <w:rFonts w:ascii="Arial" w:hAnsi="Arial" w:cs="Arial"/>
+          <w:sz w:val="24"/>
+          <w:szCs w:val="24"/>
+          <w:lang w:val="es-ES"/>
+        </w:rPr>
+        <w:t xml:space="preserve"> para procesar los parámetros de solicitud HTTP y redirigir a la página JSP adecuada en función del estado de inicio de sesión de los médicos. Si el inicio de sesión se validó correctamente con la base de datos, redirija a la página </w:t>
+      </w:r>
+      <w:proofErr w:type="spellStart"/>
+      <w:r>
+        <w:rPr>
+          <w:rStyle w:val="tlid-translation"/>
+          <w:rFonts w:ascii="Arial" w:hAnsi="Arial" w:cs="Arial"/>
+          <w:sz w:val="24"/>
+          <w:szCs w:val="24"/>
+          <w:lang w:val="es-ES"/>
+        </w:rPr>
+        <w:t>Historial.jsp</w:t>
+      </w:r>
+      <w:proofErr w:type="spellEnd"/>
+      <w:r>
+        <w:rPr>
+          <w:rStyle w:val="tlid-translation"/>
+          <w:rFonts w:ascii="Arial" w:hAnsi="Arial" w:cs="Arial"/>
+          <w:sz w:val="24"/>
+          <w:szCs w:val="24"/>
+          <w:lang w:val="es-ES"/>
+        </w:rPr>
+        <w:t xml:space="preserve">; de lo contrario, redirija a la página </w:t>
+      </w:r>
+      <w:proofErr w:type="spellStart"/>
+      <w:r>
+        <w:rPr>
+          <w:rStyle w:val="tlid-translation"/>
+          <w:rFonts w:ascii="Arial" w:hAnsi="Arial" w:cs="Arial"/>
+          <w:sz w:val="24"/>
+          <w:szCs w:val="24"/>
+          <w:lang w:val="es-ES"/>
+        </w:rPr>
+        <w:t>login.jsp</w:t>
+      </w:r>
+      <w:proofErr w:type="spellEnd"/>
+      <w:r>
+        <w:rPr>
+          <w:rStyle w:val="tlid-translation"/>
+          <w:rFonts w:ascii="Arial" w:hAnsi="Arial" w:cs="Arial"/>
+          <w:sz w:val="24"/>
+          <w:szCs w:val="24"/>
+          <w:lang w:val="es-ES"/>
+        </w:rPr>
+        <w:t>.</w:t>
       </w:r>
     </w:p>
     <w:p>
@@ -1791,7 +2382,29 @@
           <w:szCs w:val="24"/>
           <w:lang w:val="es-ES"/>
         </w:rPr>
-        <w:t>Este servlet autentifica al usuario (nombre de usuario, contraseña), crea un nuevo objeto cookie y redirige a la página de inicio.</w:t>
+        <w:t xml:space="preserve">Este </w:t>
+      </w:r>
+      <w:proofErr w:type="spellStart"/>
+      <w:r>
+        <w:rPr>
+          <w:rStyle w:val="tlid-translation"/>
+          <w:rFonts w:ascii="Arial" w:hAnsi="Arial" w:cs="Arial"/>
+          <w:sz w:val="24"/>
+          <w:szCs w:val="24"/>
+          <w:lang w:val="es-ES"/>
+        </w:rPr>
+        <w:t>servlet</w:t>
+      </w:r>
+      <w:proofErr w:type="spellEnd"/>
+      <w:r>
+        <w:rPr>
+          <w:rStyle w:val="tlid-translation"/>
+          <w:rFonts w:ascii="Arial" w:hAnsi="Arial" w:cs="Arial"/>
+          <w:sz w:val="24"/>
+          <w:szCs w:val="24"/>
+          <w:lang w:val="es-ES"/>
+        </w:rPr>
+        <w:t xml:space="preserve"> autentifica al usuario (nombre de usuario, contraseña), crea un nuevo objeto cookie y redirige a la página de inicio.</w:t>
       </w:r>
       <w:r>
         <w:rPr>
@@ -1894,8 +2507,20 @@
           <w:szCs w:val="24"/>
           <w:lang w:val="es-ES"/>
         </w:rPr>
-        <w:t>Admite cookies HTTP que utilizan tecnología servlet</w:t>
-      </w:r>
+        <w:t xml:space="preserve">Admite cookies HTTP que utilizan tecnología </w:t>
+      </w:r>
+      <w:proofErr w:type="spellStart"/>
+      <w:r>
+        <w:rPr>
+          <w:rStyle w:val="tlid-translation"/>
+          <w:rFonts w:ascii="Arial" w:hAnsi="Arial" w:cs="Arial"/>
+          <w:sz w:val="24"/>
+          <w:szCs w:val="24"/>
+          <w:lang w:val="es-ES"/>
+        </w:rPr>
+        <w:t>servlet</w:t>
+      </w:r>
+      <w:proofErr w:type="spellEnd"/>
       <w:r>
         <w:rPr>
           <w:rStyle w:val="tlid-translation"/>

</xml_diff>